<commit_message>
ajustes según nuevos criterios
</commit_message>
<xml_diff>
--- a/fuentes/contenidos/grado09/guion05/CS_09_05_CO.docx
+++ b/fuentes/contenidos/grado09/guion05/CS_09_05_CO.docx
@@ -574,51 +574,7 @@
                 <w:sz w:val="24"/>
                 <w:szCs w:val="24"/>
               </w:rPr>
-              <w:t xml:space="preserve">Código </w:t>
-            </w:r>
-            <w:proofErr w:type="spellStart"/>
-            <w:r>
-              <w:rPr>
-                <w:rFonts w:ascii="Times New Roman" w:hAnsi="Times New Roman" w:cs="Times New Roman"/>
-                <w:b/>
-                <w:color w:val="000000"/>
-                <w:sz w:val="24"/>
-                <w:szCs w:val="24"/>
-              </w:rPr>
-              <w:t>Shutterstock</w:t>
-            </w:r>
-            <w:proofErr w:type="spellEnd"/>
-            <w:r>
-              <w:rPr>
-                <w:rFonts w:ascii="Times New Roman" w:hAnsi="Times New Roman" w:cs="Times New Roman"/>
-                <w:b/>
-                <w:color w:val="000000"/>
-                <w:sz w:val="24"/>
-                <w:szCs w:val="24"/>
-              </w:rPr>
-              <w:t xml:space="preserve"> (o URL o la ruta en </w:t>
-            </w:r>
-            <w:proofErr w:type="spellStart"/>
-            <w:r>
-              <w:rPr>
-                <w:rFonts w:ascii="Times New Roman" w:hAnsi="Times New Roman" w:cs="Times New Roman"/>
-                <w:b/>
-                <w:color w:val="000000"/>
-                <w:sz w:val="24"/>
-                <w:szCs w:val="24"/>
-              </w:rPr>
-              <w:t>AulaPlaneta</w:t>
-            </w:r>
-            <w:proofErr w:type="spellEnd"/>
-            <w:r>
-              <w:rPr>
-                <w:rFonts w:ascii="Times New Roman" w:hAnsi="Times New Roman" w:cs="Times New Roman"/>
-                <w:b/>
-                <w:color w:val="000000"/>
-                <w:sz w:val="24"/>
-                <w:szCs w:val="24"/>
-              </w:rPr>
-              <w:t>)</w:t>
+              <w:t>Código Shutterstock (o URL o la ruta en AulaPlaneta)</w:t>
             </w:r>
           </w:p>
         </w:tc>
@@ -852,7 +808,6 @@
               </w:rPr>
               <w:t> abandonó la Sociedad de Naciones en 1933. Tras esto, se anexionó distintos territorios ocupados por población de lengua alemana: Austria (cuya unión con Alemania se denominó </w:t>
             </w:r>
-            <w:proofErr w:type="spellStart"/>
             <w:r>
               <w:rPr>
                 <w:rFonts w:ascii="Times New Roman" w:hAnsi="Times New Roman" w:cs="Times New Roman"/>
@@ -865,38 +820,15 @@
               </w:rPr>
               <w:t>Anschluss</w:t>
             </w:r>
-            <w:proofErr w:type="spellEnd"/>
-            <w:r>
-              <w:rPr>
-                <w:rFonts w:ascii="Times New Roman" w:hAnsi="Times New Roman" w:cs="Times New Roman"/>
-                <w:color w:val="000000" w:themeColor="text1"/>
-                <w:sz w:val="24"/>
-                <w:szCs w:val="24"/>
-                <w:lang w:val="es"/>
-              </w:rPr>
-              <w:t xml:space="preserve">), los </w:t>
-            </w:r>
-            <w:proofErr w:type="spellStart"/>
-            <w:r>
-              <w:rPr>
-                <w:rFonts w:ascii="Times New Roman" w:hAnsi="Times New Roman" w:cs="Times New Roman"/>
-                <w:color w:val="000000" w:themeColor="text1"/>
-                <w:sz w:val="24"/>
-                <w:szCs w:val="24"/>
-                <w:lang w:val="es"/>
-              </w:rPr>
-              <w:t>Sudetes</w:t>
-            </w:r>
-            <w:proofErr w:type="spellEnd"/>
-            <w:r>
-              <w:rPr>
-                <w:rFonts w:ascii="Times New Roman" w:hAnsi="Times New Roman" w:cs="Times New Roman"/>
-                <w:color w:val="000000" w:themeColor="text1"/>
-                <w:sz w:val="24"/>
-                <w:szCs w:val="24"/>
-                <w:lang w:val="es"/>
-              </w:rPr>
-              <w:t xml:space="preserve"> (territorio checo con importante población alemana), etc.</w:t>
+            <w:r>
+              <w:rPr>
+                <w:rFonts w:ascii="Times New Roman" w:hAnsi="Times New Roman" w:cs="Times New Roman"/>
+                <w:color w:val="000000" w:themeColor="text1"/>
+                <w:sz w:val="24"/>
+                <w:szCs w:val="24"/>
+                <w:lang w:val="es"/>
+              </w:rPr>
+              <w:t>), los Sudetes (territorio checo con importante población alemana), etc.</w:t>
             </w:r>
           </w:p>
           <w:p>
@@ -1446,7 +1378,25 @@
                 <w:szCs w:val="24"/>
                 <w:highlight w:val="red"/>
               </w:rPr>
-              <w:t xml:space="preserve"> Las causas de la Segunda Guerra Mundial</w:t>
+              <w:t xml:space="preserve"> </w:t>
+            </w:r>
+            <w:r>
+              <w:rPr>
+                <w:color w:val="000000" w:themeColor="text1"/>
+                <w:sz w:val="24"/>
+                <w:szCs w:val="24"/>
+                <w:highlight w:val="red"/>
+              </w:rPr>
+              <w:t>Los orígenes</w:t>
+            </w:r>
+            <w:r>
+              <w:rPr>
+                <w:color w:val="000000" w:themeColor="text1"/>
+                <w:sz w:val="24"/>
+                <w:szCs w:val="24"/>
+                <w:highlight w:val="red"/>
+              </w:rPr>
+              <w:t xml:space="preserve"> de la Segunda Guerra Mundial</w:t>
             </w:r>
           </w:p>
         </w:tc>
@@ -1516,7 +1466,25 @@
                 <w:szCs w:val="24"/>
                 <w:lang w:val="es-ES_tradnl"/>
               </w:rPr>
-              <w:t>Actividad que repasa las causas de la Segunda Guerra Mundial</w:t>
+              <w:t xml:space="preserve">Actividad que repasa </w:t>
+            </w:r>
+            <w:r>
+              <w:rPr>
+                <w:sz w:val="24"/>
+                <w:szCs w:val="24"/>
+                <w:lang w:val="es-ES_tradnl"/>
+              </w:rPr>
+              <w:t>los orígenes</w:t>
+            </w:r>
+            <w:bookmarkStart w:id="0" w:name="_GoBack"/>
+            <w:bookmarkEnd w:id="0"/>
+            <w:r>
+              <w:rPr>
+                <w:sz w:val="24"/>
+                <w:szCs w:val="24"/>
+                <w:lang w:val="es-ES_tradnl"/>
+              </w:rPr>
+              <w:t xml:space="preserve"> de la Segunda Guerra Mundial</w:t>
             </w:r>
           </w:p>
           <w:p>
@@ -2593,31 +2561,7 @@
                 <w:highlight w:val="white"/>
                 <w:lang w:val="es"/>
               </w:rPr>
-              <w:t xml:space="preserve">5. Mussolini en la plaza del </w:t>
-            </w:r>
-            <w:proofErr w:type="spellStart"/>
-            <w:r>
-              <w:rPr>
-                <w:rFonts w:ascii="Times New Roman" w:hAnsi="Times New Roman" w:cs="Times New Roman"/>
-                <w:color w:val="000000" w:themeColor="text1"/>
-                <w:sz w:val="24"/>
-                <w:szCs w:val="24"/>
-                <w:highlight w:val="white"/>
-                <w:lang w:val="es"/>
-              </w:rPr>
-              <w:t>Duomo</w:t>
-            </w:r>
-            <w:proofErr w:type="spellEnd"/>
-            <w:r>
-              <w:rPr>
-                <w:rFonts w:ascii="Times New Roman" w:hAnsi="Times New Roman" w:cs="Times New Roman"/>
-                <w:color w:val="000000" w:themeColor="text1"/>
-                <w:sz w:val="24"/>
-                <w:szCs w:val="24"/>
-                <w:highlight w:val="white"/>
-                <w:lang w:val="es"/>
-              </w:rPr>
-              <w:t>, 1930 (Milán, Italia).</w:t>
+              <w:t>5. Mussolini en la plaza del Duomo, 1930 (Milán, Italia).</w:t>
             </w:r>
           </w:p>
           <w:p>
@@ -2957,55 +2901,7 @@
                 <w:highlight w:val="white"/>
                 <w:lang w:val="es"/>
               </w:rPr>
-              <w:t xml:space="preserve">- La cuestión de los </w:t>
-            </w:r>
-            <w:proofErr w:type="spellStart"/>
-            <w:r>
-              <w:rPr>
-                <w:rFonts w:ascii="Times New Roman" w:hAnsi="Times New Roman" w:cs="Times New Roman"/>
-                <w:color w:val="000000" w:themeColor="text1"/>
-                <w:sz w:val="24"/>
-                <w:szCs w:val="24"/>
-                <w:highlight w:val="white"/>
-                <w:lang w:val="es"/>
-              </w:rPr>
-              <w:t>Sudetes</w:t>
-            </w:r>
-            <w:proofErr w:type="spellEnd"/>
-            <w:r>
-              <w:rPr>
-                <w:rFonts w:ascii="Times New Roman" w:hAnsi="Times New Roman" w:cs="Times New Roman"/>
-                <w:color w:val="000000" w:themeColor="text1"/>
-                <w:sz w:val="24"/>
-                <w:szCs w:val="24"/>
-                <w:highlight w:val="white"/>
-                <w:lang w:val="es"/>
-              </w:rPr>
-              <w:t xml:space="preserve"> y el pacto de </w:t>
-            </w:r>
-            <w:proofErr w:type="spellStart"/>
-            <w:r>
-              <w:rPr>
-                <w:rFonts w:ascii="Times New Roman" w:hAnsi="Times New Roman" w:cs="Times New Roman"/>
-                <w:color w:val="000000" w:themeColor="text1"/>
-                <w:sz w:val="24"/>
-                <w:szCs w:val="24"/>
-                <w:highlight w:val="white"/>
-                <w:lang w:val="es"/>
-              </w:rPr>
-              <w:t>Munich</w:t>
-            </w:r>
-            <w:proofErr w:type="spellEnd"/>
-            <w:r>
-              <w:rPr>
-                <w:rFonts w:ascii="Times New Roman" w:hAnsi="Times New Roman" w:cs="Times New Roman"/>
-                <w:color w:val="000000" w:themeColor="text1"/>
-                <w:sz w:val="24"/>
-                <w:szCs w:val="24"/>
-                <w:highlight w:val="white"/>
-                <w:lang w:val="es"/>
-              </w:rPr>
-              <w:t xml:space="preserve"> [</w:t>
+              <w:t>- La cuestión de los Sudetes y el pacto de Munich [</w:t>
             </w:r>
             <w:hyperlink r:id="rId12" w:history="1">
               <w:r>
@@ -3058,31 +2954,7 @@
                 <w:highlight w:val="white"/>
                 <w:lang w:val="es"/>
               </w:rPr>
-              <w:t xml:space="preserve">- La visión francesa e inglesa sobre el pacto de </w:t>
-            </w:r>
-            <w:proofErr w:type="spellStart"/>
-            <w:r>
-              <w:rPr>
-                <w:rFonts w:ascii="Times New Roman" w:hAnsi="Times New Roman" w:cs="Times New Roman"/>
-                <w:color w:val="000000" w:themeColor="text1"/>
-                <w:sz w:val="24"/>
-                <w:szCs w:val="24"/>
-                <w:highlight w:val="white"/>
-                <w:lang w:val="es"/>
-              </w:rPr>
-              <w:t>Munich</w:t>
-            </w:r>
-            <w:proofErr w:type="spellEnd"/>
-            <w:r>
-              <w:rPr>
-                <w:rFonts w:ascii="Times New Roman" w:hAnsi="Times New Roman" w:cs="Times New Roman"/>
-                <w:color w:val="000000" w:themeColor="text1"/>
-                <w:sz w:val="24"/>
-                <w:szCs w:val="24"/>
-                <w:highlight w:val="white"/>
-                <w:lang w:val="es"/>
-              </w:rPr>
-              <w:t xml:space="preserve"> [</w:t>
+              <w:t>- La visión francesa e inglesa sobre el pacto de Munich [</w:t>
             </w:r>
             <w:hyperlink r:id="rId13" w:history="1">
               <w:r>
@@ -4099,33 +3971,8 @@
                 <w:highlight w:val="white"/>
                 <w:lang w:val="es"/>
               </w:rPr>
-              <w:t xml:space="preserve">(Renania, Gdansk, </w:t>
-            </w:r>
-            <w:proofErr w:type="spellStart"/>
-            <w:r>
-              <w:rPr>
-                <w:rFonts w:ascii="Times New Roman" w:hAnsi="Times New Roman" w:cs="Times New Roman"/>
-                <w:color w:val="000000" w:themeColor="text1"/>
-                <w:sz w:val="24"/>
-                <w:szCs w:val="24"/>
-                <w:highlight w:val="white"/>
-                <w:lang w:val="es"/>
-              </w:rPr>
-              <w:t>Sudetes</w:t>
-            </w:r>
-            <w:proofErr w:type="spellEnd"/>
-            <w:r>
-              <w:rPr>
-                <w:rFonts w:ascii="Times New Roman" w:hAnsi="Times New Roman" w:cs="Times New Roman"/>
-                <w:color w:val="000000" w:themeColor="text1"/>
-                <w:sz w:val="24"/>
-                <w:szCs w:val="24"/>
-                <w:highlight w:val="white"/>
-                <w:lang w:val="es"/>
-              </w:rPr>
-              <w:t>, Moravia y Bohemia). Por otro, aspiró a unir todos los territorios de habla alemana (</w:t>
-            </w:r>
-            <w:proofErr w:type="spellStart"/>
+              <w:t>(Renania, Gdansk, Sudetes, Moravia y Bohemia). Por otro, aspiró a unir todos los territorios de habla alemana (</w:t>
+            </w:r>
             <w:r>
               <w:rPr>
                 <w:rFonts w:ascii="Times New Roman" w:hAnsi="Times New Roman" w:cs="Times New Roman"/>
@@ -4139,7 +3986,6 @@
               </w:rPr>
               <w:t>Anschluss</w:t>
             </w:r>
-            <w:proofErr w:type="spellEnd"/>
             <w:r>
               <w:rPr>
                 <w:rFonts w:ascii="Times New Roman" w:hAnsi="Times New Roman" w:cs="Times New Roman"/>
@@ -4190,35 +4036,7 @@
                 <w:highlight w:val="white"/>
                 <w:lang w:val="es"/>
               </w:rPr>
-              <w:t xml:space="preserve">Imperio </w:t>
-            </w:r>
-            <w:proofErr w:type="spellStart"/>
-            <w:r>
-              <w:rPr>
-                <w:rFonts w:ascii="Times New Roman" w:hAnsi="Times New Roman" w:cs="Times New Roman"/>
-                <w:b/>
-                <w:bCs/>
-                <w:color w:val="000000" w:themeColor="text1"/>
-                <w:sz w:val="24"/>
-                <w:szCs w:val="24"/>
-                <w:highlight w:val="white"/>
-                <w:lang w:val="es"/>
-              </w:rPr>
-              <w:t>panasiático</w:t>
-            </w:r>
-            <w:proofErr w:type="spellEnd"/>
-            <w:r>
-              <w:rPr>
-                <w:rFonts w:ascii="Times New Roman" w:hAnsi="Times New Roman" w:cs="Times New Roman"/>
-                <w:b/>
-                <w:bCs/>
-                <w:color w:val="000000" w:themeColor="text1"/>
-                <w:sz w:val="24"/>
-                <w:szCs w:val="24"/>
-                <w:highlight w:val="white"/>
-                <w:lang w:val="es"/>
-              </w:rPr>
-              <w:t> </w:t>
+              <w:t>Imperio panasiático </w:t>
             </w:r>
             <w:r>
               <w:rPr>
@@ -6617,23 +6435,8 @@
                 <w:highlight w:val="white"/>
                 <w:lang w:val="es"/>
               </w:rPr>
-              <w:t xml:space="preserve">pacto </w:t>
-            </w:r>
-            <w:proofErr w:type="spellStart"/>
-            <w:r>
-              <w:rPr>
-                <w:rFonts w:ascii="Times New Roman" w:hAnsi="Times New Roman" w:cs="Times New Roman"/>
-                <w:b/>
-                <w:bCs/>
-                <w:color w:val="000000" w:themeColor="text1"/>
-                <w:sz w:val="24"/>
-                <w:szCs w:val="24"/>
-                <w:highlight w:val="white"/>
-                <w:lang w:val="es"/>
-              </w:rPr>
-              <w:t>Ribbentrop-Mólotov</w:t>
-            </w:r>
-            <w:proofErr w:type="spellEnd"/>
+              <w:t>pacto Ribbentrop-Mólotov</w:t>
+            </w:r>
             <w:r>
               <w:rPr>
                 <w:rFonts w:ascii="Times New Roman" w:hAnsi="Times New Roman" w:cs="Times New Roman"/>
@@ -11607,31 +11410,7 @@
                 <w:highlight w:val="white"/>
                 <w:lang w:val="es"/>
               </w:rPr>
-              <w:t xml:space="preserve">Si bien algunas de las causas de la caída francesa ante la Alemania nazi fueron la descomposición de su democracia y la existencia de sectores </w:t>
-            </w:r>
-            <w:proofErr w:type="spellStart"/>
-            <w:r>
-              <w:rPr>
-                <w:rFonts w:ascii="Times New Roman" w:hAnsi="Times New Roman" w:cs="Times New Roman"/>
-                <w:color w:val="000000" w:themeColor="text1"/>
-                <w:sz w:val="24"/>
-                <w:szCs w:val="24"/>
-                <w:highlight w:val="white"/>
-                <w:lang w:val="es"/>
-              </w:rPr>
-              <w:t>filofascistas</w:t>
-            </w:r>
-            <w:proofErr w:type="spellEnd"/>
-            <w:r>
-              <w:rPr>
-                <w:rFonts w:ascii="Times New Roman" w:hAnsi="Times New Roman" w:cs="Times New Roman"/>
-                <w:color w:val="000000" w:themeColor="text1"/>
-                <w:sz w:val="24"/>
-                <w:szCs w:val="24"/>
-                <w:highlight w:val="white"/>
-                <w:lang w:val="es"/>
-              </w:rPr>
-              <w:t xml:space="preserve"> (apoyaban al fascismo) en el ejército y la sociedad, durante el conflicto existió una </w:t>
+              <w:t>Si bien algunas de las causas de la caída francesa ante la Alemania nazi fueron la descomposición de su democracia y la existencia de sectores filofascistas (apoyaban al fascismo) en el ejército y la sociedad, durante el conflicto existió una </w:t>
             </w:r>
             <w:r>
               <w:rPr>
@@ -11868,35 +11647,7 @@
                 <w:highlight w:val="white"/>
                 <w:lang w:val="es"/>
               </w:rPr>
-              <w:t xml:space="preserve">plan </w:t>
-            </w:r>
-            <w:proofErr w:type="spellStart"/>
-            <w:r>
-              <w:rPr>
-                <w:rFonts w:ascii="Times New Roman" w:hAnsi="Times New Roman" w:cs="Times New Roman"/>
-                <w:b/>
-                <w:bCs/>
-                <w:color w:val="000000" w:themeColor="text1"/>
-                <w:sz w:val="24"/>
-                <w:szCs w:val="24"/>
-                <w:highlight w:val="white"/>
-                <w:lang w:val="es"/>
-              </w:rPr>
-              <w:t>Barbarroja</w:t>
-            </w:r>
-            <w:proofErr w:type="spellEnd"/>
-            <w:r>
-              <w:rPr>
-                <w:rFonts w:ascii="Times New Roman" w:hAnsi="Times New Roman" w:cs="Times New Roman"/>
-                <w:b/>
-                <w:bCs/>
-                <w:color w:val="000000" w:themeColor="text1"/>
-                <w:sz w:val="24"/>
-                <w:szCs w:val="24"/>
-                <w:highlight w:val="white"/>
-                <w:lang w:val="es"/>
-              </w:rPr>
-              <w:t> </w:t>
+              <w:t>plan Barbarroja </w:t>
             </w:r>
             <w:r>
               <w:rPr>
@@ -12532,18 +12283,7 @@
                 <w:highlight w:val="white"/>
                 <w:lang w:val="es"/>
               </w:rPr>
-              <w:t>motor -</w:t>
-            </w:r>
-            <w:r>
-              <w:rPr>
-                <w:rFonts w:ascii="Times New Roman" w:hAnsi="Times New Roman" w:cs="Times New Roman"/>
-                <w:color w:val="000000" w:themeColor="text1"/>
-                <w:sz w:val="24"/>
-                <w:szCs w:val="24"/>
-                <w:highlight w:val="white"/>
-                <w:lang w:val="es"/>
-              </w:rPr>
-              <w:t xml:space="preserve"> M1C</w:t>
+              <w:t>motor - M1C</w:t>
             </w:r>
           </w:p>
           <w:p>
@@ -13563,7 +13303,6 @@
         </w:rPr>
         <w:t> o </w:t>
       </w:r>
-      <w:proofErr w:type="spellStart"/>
       <w:r>
         <w:rPr>
           <w:rFonts w:ascii="Times New Roman" w:hAnsi="Times New Roman" w:cs="Times New Roman"/>
@@ -13577,7 +13316,6 @@
         </w:rPr>
         <w:t>Blitzkrieg</w:t>
       </w:r>
-      <w:proofErr w:type="spellEnd"/>
       <w:r>
         <w:rPr>
           <w:rFonts w:ascii="Times New Roman" w:hAnsi="Times New Roman" w:cs="Times New Roman"/>
@@ -13838,51 +13576,7 @@
                 <w:sz w:val="24"/>
                 <w:szCs w:val="24"/>
               </w:rPr>
-              <w:t xml:space="preserve">Código </w:t>
-            </w:r>
-            <w:proofErr w:type="spellStart"/>
-            <w:r>
-              <w:rPr>
-                <w:rFonts w:ascii="Times New Roman" w:hAnsi="Times New Roman" w:cs="Times New Roman"/>
-                <w:b/>
-                <w:color w:val="000000"/>
-                <w:sz w:val="24"/>
-                <w:szCs w:val="24"/>
-              </w:rPr>
-              <w:t>Shutterstock</w:t>
-            </w:r>
-            <w:proofErr w:type="spellEnd"/>
-            <w:r>
-              <w:rPr>
-                <w:rFonts w:ascii="Times New Roman" w:hAnsi="Times New Roman" w:cs="Times New Roman"/>
-                <w:b/>
-                <w:color w:val="000000"/>
-                <w:sz w:val="24"/>
-                <w:szCs w:val="24"/>
-              </w:rPr>
-              <w:t xml:space="preserve"> (o URL o la ruta en </w:t>
-            </w:r>
-            <w:proofErr w:type="spellStart"/>
-            <w:r>
-              <w:rPr>
-                <w:rFonts w:ascii="Times New Roman" w:hAnsi="Times New Roman" w:cs="Times New Roman"/>
-                <w:b/>
-                <w:color w:val="000000"/>
-                <w:sz w:val="24"/>
-                <w:szCs w:val="24"/>
-              </w:rPr>
-              <w:t>AulaPlaneta</w:t>
-            </w:r>
-            <w:proofErr w:type="spellEnd"/>
-            <w:r>
-              <w:rPr>
-                <w:rFonts w:ascii="Times New Roman" w:hAnsi="Times New Roman" w:cs="Times New Roman"/>
-                <w:b/>
-                <w:color w:val="000000"/>
-                <w:sz w:val="24"/>
-                <w:szCs w:val="24"/>
-              </w:rPr>
-              <w:t>)</w:t>
+              <w:t>Código Shutterstock (o URL o la ruta en AulaPlaneta)</w:t>
             </w:r>
           </w:p>
         </w:tc>
@@ -14478,7 +14172,6 @@
               </w:rPr>
               <w:t xml:space="preserve"> del mariscal </w:t>
             </w:r>
-            <w:proofErr w:type="spellStart"/>
             <w:r>
               <w:rPr>
                 <w:rFonts w:ascii="Times New Roman" w:hAnsi="Times New Roman" w:cs="Times New Roman"/>
@@ -14490,21 +14183,7 @@
                 <w:highlight w:val="white"/>
                 <w:lang w:val="es"/>
               </w:rPr>
-              <w:t>Philippe</w:t>
-            </w:r>
-            <w:proofErr w:type="spellEnd"/>
-            <w:r>
-              <w:rPr>
-                <w:rFonts w:ascii="Times New Roman" w:hAnsi="Times New Roman" w:cs="Times New Roman"/>
-                <w:b/>
-                <w:bCs/>
-                <w:color w:val="000000" w:themeColor="text1"/>
-                <w:sz w:val="24"/>
-                <w:szCs w:val="24"/>
-                <w:highlight w:val="white"/>
-                <w:lang w:val="es"/>
-              </w:rPr>
-              <w:t xml:space="preserve"> Pétain</w:t>
+              <w:t>Philippe Pétain</w:t>
             </w:r>
             <w:r>
               <w:rPr>
@@ -14872,51 +14551,7 @@
                 <w:sz w:val="24"/>
                 <w:szCs w:val="24"/>
               </w:rPr>
-              <w:t xml:space="preserve">Código </w:t>
-            </w:r>
-            <w:proofErr w:type="spellStart"/>
-            <w:r>
-              <w:rPr>
-                <w:rFonts w:ascii="Times New Roman" w:hAnsi="Times New Roman" w:cs="Times New Roman"/>
-                <w:b/>
-                <w:color w:val="000000"/>
-                <w:sz w:val="24"/>
-                <w:szCs w:val="24"/>
-              </w:rPr>
-              <w:t>Shutterstock</w:t>
-            </w:r>
-            <w:proofErr w:type="spellEnd"/>
-            <w:r>
-              <w:rPr>
-                <w:rFonts w:ascii="Times New Roman" w:hAnsi="Times New Roman" w:cs="Times New Roman"/>
-                <w:b/>
-                <w:color w:val="000000"/>
-                <w:sz w:val="24"/>
-                <w:szCs w:val="24"/>
-              </w:rPr>
-              <w:t xml:space="preserve"> (o URL o la ruta en </w:t>
-            </w:r>
-            <w:proofErr w:type="spellStart"/>
-            <w:r>
-              <w:rPr>
-                <w:rFonts w:ascii="Times New Roman" w:hAnsi="Times New Roman" w:cs="Times New Roman"/>
-                <w:b/>
-                <w:color w:val="000000"/>
-                <w:sz w:val="24"/>
-                <w:szCs w:val="24"/>
-              </w:rPr>
-              <w:t>AulaPlaneta</w:t>
-            </w:r>
-            <w:proofErr w:type="spellEnd"/>
-            <w:r>
-              <w:rPr>
-                <w:rFonts w:ascii="Times New Roman" w:hAnsi="Times New Roman" w:cs="Times New Roman"/>
-                <w:b/>
-                <w:color w:val="000000"/>
-                <w:sz w:val="24"/>
-                <w:szCs w:val="24"/>
-              </w:rPr>
-              <w:t>)</w:t>
+              <w:t>Código Shutterstock (o URL o la ruta en AulaPlaneta)</w:t>
             </w:r>
           </w:p>
         </w:tc>
@@ -15155,7 +14790,6 @@
               </w:rPr>
               <w:t>, los </w:t>
             </w:r>
-            <w:proofErr w:type="spellStart"/>
             <w:r>
               <w:rPr>
                 <w:rFonts w:ascii="Times New Roman" w:hAnsi="Times New Roman" w:cs="Times New Roman"/>
@@ -15166,69 +14800,18 @@
                 <w:highlight w:val="white"/>
                 <w:lang w:val="es"/>
               </w:rPr>
-              <w:t>Afrika</w:t>
-            </w:r>
-            <w:proofErr w:type="spellEnd"/>
-            <w:r>
-              <w:rPr>
-                <w:rFonts w:ascii="Times New Roman" w:hAnsi="Times New Roman" w:cs="Times New Roman"/>
-                <w:i/>
-                <w:color w:val="000000" w:themeColor="text1"/>
-                <w:sz w:val="24"/>
-                <w:szCs w:val="24"/>
-                <w:highlight w:val="white"/>
-                <w:lang w:val="es"/>
-              </w:rPr>
-              <w:t xml:space="preserve"> </w:t>
-            </w:r>
-            <w:proofErr w:type="spellStart"/>
-            <w:r>
-              <w:rPr>
-                <w:rFonts w:ascii="Times New Roman" w:hAnsi="Times New Roman" w:cs="Times New Roman"/>
-                <w:i/>
-                <w:color w:val="000000" w:themeColor="text1"/>
-                <w:sz w:val="24"/>
-                <w:szCs w:val="24"/>
-                <w:highlight w:val="white"/>
-                <w:lang w:val="es"/>
-              </w:rPr>
-              <w:t>Korps</w:t>
-            </w:r>
-            <w:proofErr w:type="spellEnd"/>
-            <w:r>
-              <w:rPr>
-                <w:rFonts w:ascii="Times New Roman" w:hAnsi="Times New Roman" w:cs="Times New Roman"/>
-                <w:color w:val="000000" w:themeColor="text1"/>
-                <w:sz w:val="24"/>
-                <w:szCs w:val="24"/>
-                <w:highlight w:val="white"/>
-                <w:lang w:val="es"/>
-              </w:rPr>
-              <w:t>, cuya misión fue combatir junto al ejército italiano las fuerzas británicas. Rommel fue derrotado en la batalla del Al-</w:t>
-            </w:r>
-            <w:proofErr w:type="spellStart"/>
-            <w:r>
-              <w:rPr>
-                <w:rFonts w:ascii="Times New Roman" w:hAnsi="Times New Roman" w:cs="Times New Roman"/>
-                <w:color w:val="000000" w:themeColor="text1"/>
-                <w:sz w:val="24"/>
-                <w:szCs w:val="24"/>
-                <w:highlight w:val="white"/>
-                <w:lang w:val="es"/>
-              </w:rPr>
-              <w:t>Alamain</w:t>
-            </w:r>
-            <w:proofErr w:type="spellEnd"/>
-            <w:r>
-              <w:rPr>
-                <w:rFonts w:ascii="Times New Roman" w:hAnsi="Times New Roman" w:cs="Times New Roman"/>
-                <w:color w:val="000000" w:themeColor="text1"/>
-                <w:sz w:val="24"/>
-                <w:szCs w:val="24"/>
-                <w:highlight w:val="white"/>
-                <w:lang w:val="es"/>
-              </w:rPr>
-              <w:t> (1942) por los británicos, lo que significó el fin de la expansión alemana en el norte de África.</w:t>
+              <w:t>Afrika Korps</w:t>
+            </w:r>
+            <w:r>
+              <w:rPr>
+                <w:rFonts w:ascii="Times New Roman" w:hAnsi="Times New Roman" w:cs="Times New Roman"/>
+                <w:color w:val="000000" w:themeColor="text1"/>
+                <w:sz w:val="24"/>
+                <w:szCs w:val="24"/>
+                <w:highlight w:val="white"/>
+                <w:lang w:val="es"/>
+              </w:rPr>
+              <w:t>, cuya misión fue combatir junto al ejército italiano las fuerzas británicas. Rommel fue derrotado en la batalla del Al-Alamain (1942) por los británicos, lo que significó el fin de la expansión alemana en el norte de África.</w:t>
             </w:r>
           </w:p>
           <w:p>
@@ -15965,51 +15548,7 @@
                 <w:sz w:val="24"/>
                 <w:szCs w:val="24"/>
               </w:rPr>
-              <w:t xml:space="preserve">Código </w:t>
-            </w:r>
-            <w:proofErr w:type="spellStart"/>
-            <w:r>
-              <w:rPr>
-                <w:rFonts w:ascii="Times New Roman" w:hAnsi="Times New Roman" w:cs="Times New Roman"/>
-                <w:b/>
-                <w:color w:val="000000"/>
-                <w:sz w:val="24"/>
-                <w:szCs w:val="24"/>
-              </w:rPr>
-              <w:t>Shutterstock</w:t>
-            </w:r>
-            <w:proofErr w:type="spellEnd"/>
-            <w:r>
-              <w:rPr>
-                <w:rFonts w:ascii="Times New Roman" w:hAnsi="Times New Roman" w:cs="Times New Roman"/>
-                <w:b/>
-                <w:color w:val="000000"/>
-                <w:sz w:val="24"/>
-                <w:szCs w:val="24"/>
-              </w:rPr>
-              <w:t xml:space="preserve"> (o URL o la ruta en </w:t>
-            </w:r>
-            <w:proofErr w:type="spellStart"/>
-            <w:r>
-              <w:rPr>
-                <w:rFonts w:ascii="Times New Roman" w:hAnsi="Times New Roman" w:cs="Times New Roman"/>
-                <w:b/>
-                <w:color w:val="000000"/>
-                <w:sz w:val="24"/>
-                <w:szCs w:val="24"/>
-              </w:rPr>
-              <w:t>AulaPlaneta</w:t>
-            </w:r>
-            <w:proofErr w:type="spellEnd"/>
-            <w:r>
-              <w:rPr>
-                <w:rFonts w:ascii="Times New Roman" w:hAnsi="Times New Roman" w:cs="Times New Roman"/>
-                <w:b/>
-                <w:color w:val="000000"/>
-                <w:sz w:val="24"/>
-                <w:szCs w:val="24"/>
-              </w:rPr>
-              <w:t>)</w:t>
+              <w:t>Código Shutterstock (o URL o la ruta en AulaPlaneta)</w:t>
             </w:r>
           </w:p>
         </w:tc>
@@ -17275,31 +16814,7 @@
                 <w:highlight w:val="white"/>
                 <w:lang w:val="es"/>
               </w:rPr>
-              <w:t xml:space="preserve">- Plan </w:t>
-            </w:r>
-            <w:proofErr w:type="spellStart"/>
-            <w:r>
-              <w:rPr>
-                <w:rFonts w:ascii="Times New Roman" w:hAnsi="Times New Roman" w:cs="Times New Roman"/>
-                <w:color w:val="000000" w:themeColor="text1"/>
-                <w:sz w:val="24"/>
-                <w:szCs w:val="24"/>
-                <w:highlight w:val="white"/>
-                <w:lang w:val="es"/>
-              </w:rPr>
-              <w:t>Barbarroja</w:t>
-            </w:r>
-            <w:proofErr w:type="spellEnd"/>
-            <w:r>
-              <w:rPr>
-                <w:rFonts w:ascii="Times New Roman" w:hAnsi="Times New Roman" w:cs="Times New Roman"/>
-                <w:color w:val="000000" w:themeColor="text1"/>
-                <w:sz w:val="24"/>
-                <w:szCs w:val="24"/>
-                <w:highlight w:val="white"/>
-                <w:lang w:val="es"/>
-              </w:rPr>
-              <w:t>.</w:t>
+              <w:t>- Plan Barbarroja.</w:t>
             </w:r>
           </w:p>
           <w:p>
@@ -17862,23 +17377,8 @@
                 <w:highlight w:val="white"/>
                 <w:lang w:val="es"/>
               </w:rPr>
-              <w:t xml:space="preserve">plan </w:t>
-            </w:r>
-            <w:proofErr w:type="spellStart"/>
-            <w:r>
-              <w:rPr>
-                <w:rFonts w:ascii="Times New Roman" w:hAnsi="Times New Roman" w:cs="Times New Roman"/>
-                <w:b/>
-                <w:bCs/>
-                <w:color w:val="000000" w:themeColor="text1"/>
-                <w:sz w:val="24"/>
-                <w:szCs w:val="24"/>
-                <w:highlight w:val="white"/>
-                <w:lang w:val="es"/>
-              </w:rPr>
-              <w:t>Barbarroja</w:t>
-            </w:r>
-            <w:proofErr w:type="spellEnd"/>
+              <w:t>plan Barbarroja</w:t>
+            </w:r>
             <w:r>
               <w:rPr>
                 <w:rFonts w:ascii="Times New Roman" w:hAnsi="Times New Roman" w:cs="Times New Roman"/>
@@ -18004,31 +17504,7 @@
                 <w:highlight w:val="white"/>
                 <w:lang w:val="es"/>
               </w:rPr>
-              <w:t>(</w:t>
-            </w:r>
-            <w:proofErr w:type="spellStart"/>
-            <w:r>
-              <w:rPr>
-                <w:rFonts w:ascii="Times New Roman" w:hAnsi="Times New Roman" w:cs="Times New Roman"/>
-                <w:color w:val="000000" w:themeColor="text1"/>
-                <w:sz w:val="24"/>
-                <w:szCs w:val="24"/>
-                <w:highlight w:val="white"/>
-                <w:lang w:val="es"/>
-              </w:rPr>
-              <w:t>Hawai</w:t>
-            </w:r>
-            <w:proofErr w:type="spellEnd"/>
-            <w:r>
-              <w:rPr>
-                <w:rFonts w:ascii="Times New Roman" w:hAnsi="Times New Roman" w:cs="Times New Roman"/>
-                <w:color w:val="000000" w:themeColor="text1"/>
-                <w:sz w:val="24"/>
-                <w:szCs w:val="24"/>
-                <w:highlight w:val="white"/>
-                <w:lang w:val="es"/>
-              </w:rPr>
-              <w:t>) fue atacada por las </w:t>
+              <w:t>(Hawai) fue atacada por las </w:t>
             </w:r>
             <w:r>
               <w:rPr>
@@ -21037,51 +20513,7 @@
                 <w:sz w:val="24"/>
                 <w:szCs w:val="24"/>
               </w:rPr>
-              <w:t xml:space="preserve">Código </w:t>
-            </w:r>
-            <w:proofErr w:type="spellStart"/>
-            <w:r>
-              <w:rPr>
-                <w:rFonts w:ascii="Times New Roman" w:hAnsi="Times New Roman" w:cs="Times New Roman"/>
-                <w:b/>
-                <w:color w:val="000000"/>
-                <w:sz w:val="24"/>
-                <w:szCs w:val="24"/>
-              </w:rPr>
-              <w:t>Shutterstock</w:t>
-            </w:r>
-            <w:proofErr w:type="spellEnd"/>
-            <w:r>
-              <w:rPr>
-                <w:rFonts w:ascii="Times New Roman" w:hAnsi="Times New Roman" w:cs="Times New Roman"/>
-                <w:b/>
-                <w:color w:val="000000"/>
-                <w:sz w:val="24"/>
-                <w:szCs w:val="24"/>
-              </w:rPr>
-              <w:t xml:space="preserve"> (o URL o la ruta en </w:t>
-            </w:r>
-            <w:proofErr w:type="spellStart"/>
-            <w:r>
-              <w:rPr>
-                <w:rFonts w:ascii="Times New Roman" w:hAnsi="Times New Roman" w:cs="Times New Roman"/>
-                <w:b/>
-                <w:color w:val="000000"/>
-                <w:sz w:val="24"/>
-                <w:szCs w:val="24"/>
-              </w:rPr>
-              <w:t>AulaPlaneta</w:t>
-            </w:r>
-            <w:proofErr w:type="spellEnd"/>
-            <w:r>
-              <w:rPr>
-                <w:rFonts w:ascii="Times New Roman" w:hAnsi="Times New Roman" w:cs="Times New Roman"/>
-                <w:b/>
-                <w:color w:val="000000"/>
-                <w:sz w:val="24"/>
-                <w:szCs w:val="24"/>
-              </w:rPr>
-              <w:t>)</w:t>
+              <w:t>Código Shutterstock (o URL o la ruta en AulaPlaneta)</w:t>
             </w:r>
           </w:p>
         </w:tc>
@@ -22296,7 +21728,6 @@
               </w:rPr>
               <w:t xml:space="preserve"> fue el nombre con el que se conoció al </w:t>
             </w:r>
-            <w:proofErr w:type="spellStart"/>
             <w:r>
               <w:rPr>
                 <w:rStyle w:val="Textoennegrita"/>
@@ -22304,49 +21735,8 @@
                 <w:iCs/>
                 <w:color w:val="000000" w:themeColor="text1"/>
               </w:rPr>
-              <w:t>European</w:t>
-            </w:r>
-            <w:proofErr w:type="spellEnd"/>
-            <w:r>
-              <w:rPr>
-                <w:rStyle w:val="Textoennegrita"/>
-                <w:i/>
-                <w:iCs/>
-                <w:color w:val="000000" w:themeColor="text1"/>
-              </w:rPr>
-              <w:t xml:space="preserve"> </w:t>
-            </w:r>
-            <w:proofErr w:type="spellStart"/>
-            <w:r>
-              <w:rPr>
-                <w:rStyle w:val="Textoennegrita"/>
-                <w:i/>
-                <w:iCs/>
-                <w:color w:val="000000" w:themeColor="text1"/>
-              </w:rPr>
-              <w:t>Recovery</w:t>
-            </w:r>
-            <w:proofErr w:type="spellEnd"/>
-            <w:r>
-              <w:rPr>
-                <w:rStyle w:val="Textoennegrita"/>
-                <w:i/>
-                <w:iCs/>
-                <w:color w:val="000000" w:themeColor="text1"/>
-              </w:rPr>
-              <w:t xml:space="preserve"> </w:t>
-            </w:r>
-            <w:proofErr w:type="spellStart"/>
-            <w:r>
-              <w:rPr>
-                <w:rStyle w:val="Textoennegrita"/>
-                <w:i/>
-                <w:iCs/>
-                <w:color w:val="000000" w:themeColor="text1"/>
-              </w:rPr>
-              <w:t>Program</w:t>
-            </w:r>
-            <w:proofErr w:type="spellEnd"/>
+              <w:t>European Recovery Program</w:t>
+            </w:r>
             <w:r>
               <w:rPr>
                 <w:rStyle w:val="un"/>
@@ -22651,19 +22041,8 @@
                 <w:szCs w:val="24"/>
                 <w:highlight w:val="red"/>
               </w:rPr>
-              <w:t xml:space="preserve"> El plan </w:t>
-            </w:r>
-            <w:proofErr w:type="spellStart"/>
-            <w:r>
-              <w:rPr>
-                <w:color w:val="000000" w:themeColor="text1"/>
-                <w:sz w:val="24"/>
-                <w:szCs w:val="24"/>
-                <w:highlight w:val="red"/>
-              </w:rPr>
-              <w:t>Marschall</w:t>
-            </w:r>
-            <w:proofErr w:type="spellEnd"/>
+              <w:t xml:space="preserve"> El plan Marschall</w:t>
+            </w:r>
           </w:p>
         </w:tc>
       </w:tr>
@@ -22883,17 +22262,8 @@
           <w:rStyle w:val="Textoennegrita"/>
           <w:color w:val="000000" w:themeColor="text1"/>
         </w:rPr>
-        <w:t xml:space="preserve">proceso de </w:t>
+        <w:t>proceso de Nuremberg</w:t>
       </w:r>
-      <w:proofErr w:type="spellStart"/>
-      <w:r>
-        <w:rPr>
-          <w:rStyle w:val="Textoennegrita"/>
-          <w:color w:val="000000" w:themeColor="text1"/>
-        </w:rPr>
-        <w:t>Nuremberg</w:t>
-      </w:r>
-      <w:proofErr w:type="spellEnd"/>
       <w:r>
         <w:rPr>
           <w:rStyle w:val="un"/>
@@ -22922,39 +22292,7 @@
           <w:rStyle w:val="un"/>
           <w:color w:val="000000" w:themeColor="text1"/>
         </w:rPr>
-        <w:t xml:space="preserve">Si quieres saber más sobre el proceso de </w:t>
-      </w:r>
-      <w:proofErr w:type="spellStart"/>
-      <w:r>
-        <w:rPr>
-          <w:rStyle w:val="un"/>
-          <w:color w:val="000000" w:themeColor="text1"/>
-        </w:rPr>
-        <w:t>Nuremberg</w:t>
-      </w:r>
-      <w:proofErr w:type="spellEnd"/>
-      <w:r>
-        <w:rPr>
-          <w:rStyle w:val="un"/>
-          <w:color w:val="000000" w:themeColor="text1"/>
-        </w:rPr>
-        <w:t xml:space="preserve">, puedes consultar la web </w:t>
-      </w:r>
-      <w:proofErr w:type="spellStart"/>
-      <w:r>
-        <w:rPr>
-          <w:rStyle w:val="un"/>
-          <w:color w:val="000000" w:themeColor="text1"/>
-        </w:rPr>
-        <w:t>Artehistoria</w:t>
-      </w:r>
-      <w:proofErr w:type="spellEnd"/>
-      <w:r>
-        <w:rPr>
-          <w:rStyle w:val="un"/>
-          <w:color w:val="000000" w:themeColor="text1"/>
-        </w:rPr>
-        <w:t xml:space="preserve"> </w:t>
+        <w:t xml:space="preserve">Si quieres saber más sobre el proceso de Nuremberg, puedes consultar la web Artehistoria </w:t>
       </w:r>
       <w:hyperlink r:id="rId43" w:tgtFrame="_blank" w:history="1">
         <w:r>
@@ -23236,29 +22574,7 @@
                 <w:szCs w:val="24"/>
                 <w:lang w:eastAsia="es-CO"/>
               </w:rPr>
-              <w:t xml:space="preserve">En el recurso, ítem Consecuencias territoriales- </w:t>
-            </w:r>
-            <w:proofErr w:type="spellStart"/>
-            <w:r>
-              <w:rPr>
-                <w:rFonts w:ascii="Times New Roman" w:eastAsia="Times New Roman" w:hAnsi="Times New Roman" w:cs="Times New Roman"/>
-                <w:color w:val="000000" w:themeColor="text1"/>
-                <w:sz w:val="24"/>
-                <w:szCs w:val="24"/>
-                <w:lang w:eastAsia="es-CO"/>
-              </w:rPr>
-              <w:t>slide</w:t>
-            </w:r>
-            <w:proofErr w:type="spellEnd"/>
-            <w:r>
-              <w:rPr>
-                <w:rFonts w:ascii="Times New Roman" w:eastAsia="Times New Roman" w:hAnsi="Times New Roman" w:cs="Times New Roman"/>
-                <w:color w:val="000000" w:themeColor="text1"/>
-                <w:sz w:val="24"/>
-                <w:szCs w:val="24"/>
-                <w:lang w:eastAsia="es-CO"/>
-              </w:rPr>
-              <w:t xml:space="preserve"> 5 Corregir la frase introductoria</w:t>
+              <w:t>En el recurso, ítem Consecuencias territoriales- slide 5 Corregir la frase introductoria</w:t>
             </w:r>
           </w:p>
           <w:p>
@@ -23872,10 +23188,13 @@
                 <w:szCs w:val="24"/>
                 <w:lang w:eastAsia="es-CO"/>
               </w:rPr>
-              <w:t>2. Stalin, Roosevelt y Churchill (de izquierda a derecha), durante la conferencia de Teherán, 28 de noviembre de 1943. / </w:t>
-            </w:r>
-            <w:proofErr w:type="spellStart"/>
-            <w:r>
+              <w:t>2. Stalin, Roosevelt y Churchill (de izquierda a derecha), durante la conferencia de Teherán, 28 de noviembre de 1943. / Attlee, Truman y Stalin (derecha) con sus ministros, conferencia de Potsdam, del 17 de julio al 2 de agosto de 1945.</w:t>
+            </w:r>
+          </w:p>
+          <w:p>
+            <w:pPr>
+              <w:spacing w:before="100" w:beforeAutospacing="1" w:after="100" w:afterAutospacing="1"/>
+              <w:jc w:val="both"/>
               <w:rPr>
                 <w:rFonts w:ascii="Times New Roman" w:eastAsia="Times New Roman" w:hAnsi="Times New Roman" w:cs="Times New Roman"/>
                 <w:color w:val="000000" w:themeColor="text1"/>
@@ -23883,9 +23202,7 @@
                 <w:szCs w:val="24"/>
                 <w:lang w:eastAsia="es-CO"/>
               </w:rPr>
-              <w:t>Attlee</w:t>
-            </w:r>
-            <w:proofErr w:type="spellEnd"/>
+            </w:pPr>
             <w:r>
               <w:rPr>
                 <w:rFonts w:ascii="Times New Roman" w:eastAsia="Times New Roman" w:hAnsi="Times New Roman" w:cs="Times New Roman"/>
@@ -23894,7 +23211,7 @@
                 <w:szCs w:val="24"/>
                 <w:lang w:eastAsia="es-CO"/>
               </w:rPr>
-              <w:t>, Truman y Stalin (derecha) con sus ministros, conferencia de Potsdam, del 17 de julio al 2 de agosto de 1945.</w:t>
+              <w:t>3. Soldado ruso izando la bandera soviética en el Reichstag, abril de 1945 (Berlín, Alemania).</w:t>
             </w:r>
           </w:p>
           <w:p>
@@ -23917,7 +23234,7 @@
                 <w:szCs w:val="24"/>
                 <w:lang w:eastAsia="es-CO"/>
               </w:rPr>
-              <w:t>3. Soldado ruso izando la bandera soviética en el Reichstag, abril de 1945 (Berlín, Alemania).</w:t>
+              <w:t>4. División territorial de la Europa liberada tras las conferencias de paz de Yalta y Potsdam, 1945.</w:t>
             </w:r>
           </w:p>
           <w:p>
@@ -23926,6 +23243,7 @@
               <w:jc w:val="both"/>
               <w:rPr>
                 <w:rFonts w:ascii="Times New Roman" w:eastAsia="Times New Roman" w:hAnsi="Times New Roman" w:cs="Times New Roman"/>
+                <w:b/>
                 <w:color w:val="000000" w:themeColor="text1"/>
                 <w:sz w:val="24"/>
                 <w:szCs w:val="24"/>
@@ -23935,12 +23253,13 @@
             <w:r>
               <w:rPr>
                 <w:rFonts w:ascii="Times New Roman" w:eastAsia="Times New Roman" w:hAnsi="Times New Roman" w:cs="Times New Roman"/>
+                <w:b/>
                 <w:color w:val="000000" w:themeColor="text1"/>
                 <w:sz w:val="24"/>
                 <w:szCs w:val="24"/>
                 <w:lang w:eastAsia="es-CO"/>
               </w:rPr>
-              <w:t>4. División territorial de la Europa liberada tras las conferencias de paz de Yalta y Potsdam, 1945.</w:t>
+              <w:t>Consecuencias demográficas</w:t>
             </w:r>
           </w:p>
           <w:p>
@@ -23949,7 +23268,6 @@
               <w:jc w:val="both"/>
               <w:rPr>
                 <w:rFonts w:ascii="Times New Roman" w:eastAsia="Times New Roman" w:hAnsi="Times New Roman" w:cs="Times New Roman"/>
-                <w:b/>
                 <w:color w:val="000000" w:themeColor="text1"/>
                 <w:sz w:val="24"/>
                 <w:szCs w:val="24"/>
@@ -23959,13 +23277,12 @@
             <w:r>
               <w:rPr>
                 <w:rFonts w:ascii="Times New Roman" w:eastAsia="Times New Roman" w:hAnsi="Times New Roman" w:cs="Times New Roman"/>
-                <w:b/>
                 <w:color w:val="000000" w:themeColor="text1"/>
                 <w:sz w:val="24"/>
                 <w:szCs w:val="24"/>
                 <w:lang w:eastAsia="es-CO"/>
               </w:rPr>
-              <w:t>Consecuencias demográficas</w:t>
+              <w:t>1 y 3. Berlín bombardeada, 1945.</w:t>
             </w:r>
           </w:p>
           <w:p>
@@ -23988,7 +23305,7 @@
                 <w:szCs w:val="24"/>
                 <w:lang w:eastAsia="es-CO"/>
               </w:rPr>
-              <w:t>1 y 3. Berlín bombardeada, 1945.</w:t>
+              <w:t>2. Lápida de un soldado de la II Guerra Mundial.</w:t>
             </w:r>
           </w:p>
           <w:p>
@@ -24011,7 +23328,7 @@
                 <w:szCs w:val="24"/>
                 <w:lang w:eastAsia="es-CO"/>
               </w:rPr>
-              <w:t>2. Lápida de un soldado de la II Guerra Mundial.</w:t>
+              <w:t>4. Bomba de Hiroshima, 1945.</w:t>
             </w:r>
           </w:p>
           <w:p>
@@ -24020,6 +23337,7 @@
               <w:jc w:val="both"/>
               <w:rPr>
                 <w:rFonts w:ascii="Times New Roman" w:eastAsia="Times New Roman" w:hAnsi="Times New Roman" w:cs="Times New Roman"/>
+                <w:b/>
                 <w:color w:val="000000" w:themeColor="text1"/>
                 <w:sz w:val="24"/>
                 <w:szCs w:val="24"/>
@@ -24029,12 +23347,13 @@
             <w:r>
               <w:rPr>
                 <w:rFonts w:ascii="Times New Roman" w:eastAsia="Times New Roman" w:hAnsi="Times New Roman" w:cs="Times New Roman"/>
+                <w:b/>
                 <w:color w:val="000000" w:themeColor="text1"/>
                 <w:sz w:val="24"/>
                 <w:szCs w:val="24"/>
                 <w:lang w:eastAsia="es-CO"/>
               </w:rPr>
-              <w:t>4. Bomba de Hiroshima, 1945.</w:t>
+              <w:t>Consecuencias económicas</w:t>
             </w:r>
           </w:p>
           <w:p>
@@ -24043,7 +23362,6 @@
               <w:jc w:val="both"/>
               <w:rPr>
                 <w:rFonts w:ascii="Times New Roman" w:eastAsia="Times New Roman" w:hAnsi="Times New Roman" w:cs="Times New Roman"/>
-                <w:b/>
                 <w:color w:val="000000" w:themeColor="text1"/>
                 <w:sz w:val="24"/>
                 <w:szCs w:val="24"/>
@@ -24053,13 +23371,12 @@
             <w:r>
               <w:rPr>
                 <w:rFonts w:ascii="Times New Roman" w:eastAsia="Times New Roman" w:hAnsi="Times New Roman" w:cs="Times New Roman"/>
-                <w:b/>
                 <w:color w:val="000000" w:themeColor="text1"/>
                 <w:sz w:val="24"/>
                 <w:szCs w:val="24"/>
                 <w:lang w:eastAsia="es-CO"/>
               </w:rPr>
-              <w:t>Consecuencias económicas</w:t>
+              <w:t>1 y 2. Londres tras los bombardeos de la aviación alemana.</w:t>
             </w:r>
           </w:p>
           <w:p>
@@ -24082,7 +23399,7 @@
                 <w:szCs w:val="24"/>
                 <w:lang w:eastAsia="es-CO"/>
               </w:rPr>
-              <w:t>1 y 2. Londres tras los bombardeos de la aviación alemana.</w:t>
+              <w:t>3. Ruinas del Reichstag, 1945 (Berlín, Alemania).</w:t>
             </w:r>
           </w:p>
           <w:p>
@@ -24105,7 +23422,7 @@
                 <w:szCs w:val="24"/>
                 <w:lang w:eastAsia="es-CO"/>
               </w:rPr>
-              <w:t>3. Ruinas del Reichstag, 1945 (Berlín, Alemania).</w:t>
+              <w:t>4. Recibimiento triunfal del general Eisenhower al finalizar la II Guerra Mundial (Kansas City, EUA).</w:t>
             </w:r>
           </w:p>
           <w:p>
@@ -24114,6 +23431,7 @@
               <w:jc w:val="both"/>
               <w:rPr>
                 <w:rFonts w:ascii="Times New Roman" w:eastAsia="Times New Roman" w:hAnsi="Times New Roman" w:cs="Times New Roman"/>
+                <w:b/>
                 <w:color w:val="000000" w:themeColor="text1"/>
                 <w:sz w:val="24"/>
                 <w:szCs w:val="24"/>
@@ -24123,12 +23441,13 @@
             <w:r>
               <w:rPr>
                 <w:rFonts w:ascii="Times New Roman" w:eastAsia="Times New Roman" w:hAnsi="Times New Roman" w:cs="Times New Roman"/>
+                <w:b/>
                 <w:color w:val="000000" w:themeColor="text1"/>
                 <w:sz w:val="24"/>
                 <w:szCs w:val="24"/>
                 <w:lang w:eastAsia="es-CO"/>
               </w:rPr>
-              <w:t>4. Recibimiento triunfal del general Eisenhower al finalizar la II Guerra Mundial (Kansas City, EUA).</w:t>
+              <w:t>Consecuencias sociales</w:t>
             </w:r>
           </w:p>
           <w:p>
@@ -24137,7 +23456,6 @@
               <w:jc w:val="both"/>
               <w:rPr>
                 <w:rFonts w:ascii="Times New Roman" w:eastAsia="Times New Roman" w:hAnsi="Times New Roman" w:cs="Times New Roman"/>
-                <w:b/>
                 <w:color w:val="000000" w:themeColor="text1"/>
                 <w:sz w:val="24"/>
                 <w:szCs w:val="24"/>
@@ -24147,13 +23465,12 @@
             <w:r>
               <w:rPr>
                 <w:rFonts w:ascii="Times New Roman" w:eastAsia="Times New Roman" w:hAnsi="Times New Roman" w:cs="Times New Roman"/>
-                <w:b/>
                 <w:color w:val="000000" w:themeColor="text1"/>
                 <w:sz w:val="24"/>
                 <w:szCs w:val="24"/>
                 <w:lang w:eastAsia="es-CO"/>
               </w:rPr>
-              <w:t>Consecuencias sociales</w:t>
+              <w:t>1 y 2. Niños detrás de las alambradas de púas ante la llegada de los aliados, 1945 (Auschwitz, Polonia).</w:t>
             </w:r>
           </w:p>
           <w:p>
@@ -24176,7 +23493,7 @@
                 <w:szCs w:val="24"/>
                 <w:lang w:eastAsia="es-CO"/>
               </w:rPr>
-              <w:t>1 y 2. Niños detrás de las alambradas de púas ante la llegada de los aliados, 1945 (Auschwitz, Polonia).</w:t>
+              <w:t>3. Tojo Hideki, jefe del Estado mayor del ejército japonés y responsable del ataque a Pearl Harbor. Tras la II Guerra Mundial fue detenido por los estadounidenses y condenado a muerte.</w:t>
             </w:r>
           </w:p>
           <w:p>
@@ -24199,74 +23516,7 @@
                 <w:szCs w:val="24"/>
                 <w:lang w:eastAsia="es-CO"/>
               </w:rPr>
-              <w:t xml:space="preserve">3. Tojo </w:t>
-            </w:r>
-            <w:proofErr w:type="spellStart"/>
-            <w:r>
-              <w:rPr>
-                <w:rFonts w:ascii="Times New Roman" w:eastAsia="Times New Roman" w:hAnsi="Times New Roman" w:cs="Times New Roman"/>
-                <w:color w:val="000000" w:themeColor="text1"/>
-                <w:sz w:val="24"/>
-                <w:szCs w:val="24"/>
-                <w:lang w:eastAsia="es-CO"/>
-              </w:rPr>
-              <w:t>Hideki</w:t>
-            </w:r>
-            <w:proofErr w:type="spellEnd"/>
-            <w:r>
-              <w:rPr>
-                <w:rFonts w:ascii="Times New Roman" w:eastAsia="Times New Roman" w:hAnsi="Times New Roman" w:cs="Times New Roman"/>
-                <w:color w:val="000000" w:themeColor="text1"/>
-                <w:sz w:val="24"/>
-                <w:szCs w:val="24"/>
-                <w:lang w:eastAsia="es-CO"/>
-              </w:rPr>
-              <w:t>, jefe del Estado mayor del ejército japonés y responsable del ataque a Pearl Harbor. Tras la II Guerra Mundial fue detenido por los estadounidenses y condenado a muerte.</w:t>
-            </w:r>
-          </w:p>
-          <w:p>
-            <w:pPr>
-              <w:spacing w:before="100" w:beforeAutospacing="1" w:after="100" w:afterAutospacing="1"/>
-              <w:jc w:val="both"/>
-              <w:rPr>
-                <w:rFonts w:ascii="Times New Roman" w:eastAsia="Times New Roman" w:hAnsi="Times New Roman" w:cs="Times New Roman"/>
-                <w:color w:val="000000" w:themeColor="text1"/>
-                <w:sz w:val="24"/>
-                <w:szCs w:val="24"/>
-                <w:lang w:eastAsia="es-CO"/>
-              </w:rPr>
-            </w:pPr>
-            <w:r>
-              <w:rPr>
-                <w:rFonts w:ascii="Times New Roman" w:eastAsia="Times New Roman" w:hAnsi="Times New Roman" w:cs="Times New Roman"/>
-                <w:color w:val="000000" w:themeColor="text1"/>
-                <w:sz w:val="24"/>
-                <w:szCs w:val="24"/>
-                <w:lang w:eastAsia="es-CO"/>
-              </w:rPr>
-              <w:t xml:space="preserve">4. Juicio del proceso de </w:t>
-            </w:r>
-            <w:proofErr w:type="spellStart"/>
-            <w:r>
-              <w:rPr>
-                <w:rFonts w:ascii="Times New Roman" w:eastAsia="Times New Roman" w:hAnsi="Times New Roman" w:cs="Times New Roman"/>
-                <w:color w:val="000000" w:themeColor="text1"/>
-                <w:sz w:val="24"/>
-                <w:szCs w:val="24"/>
-                <w:lang w:eastAsia="es-CO"/>
-              </w:rPr>
-              <w:t>Nuremberg</w:t>
-            </w:r>
-            <w:proofErr w:type="spellEnd"/>
-            <w:r>
-              <w:rPr>
-                <w:rFonts w:ascii="Times New Roman" w:eastAsia="Times New Roman" w:hAnsi="Times New Roman" w:cs="Times New Roman"/>
-                <w:color w:val="000000" w:themeColor="text1"/>
-                <w:sz w:val="24"/>
-                <w:szCs w:val="24"/>
-                <w:lang w:eastAsia="es-CO"/>
-              </w:rPr>
-              <w:t>, 1945-1946.</w:t>
+              <w:t>4. Juicio del proceso de Nuremberg, 1945-1946.</w:t>
             </w:r>
           </w:p>
           <w:p>
@@ -24790,91 +24040,96 @@
                 <w:rFonts w:eastAsiaTheme="majorEastAsia"/>
                 <w:color w:val="000000" w:themeColor="text1"/>
               </w:rPr>
-              <w:t xml:space="preserve">procesos de </w:t>
-            </w:r>
-            <w:proofErr w:type="spellStart"/>
+              <w:t xml:space="preserve">procesos de Nuremberg </w:t>
+            </w:r>
+            <w:r>
+              <w:rPr>
+                <w:color w:val="000000" w:themeColor="text1"/>
+              </w:rPr>
+              <w:t xml:space="preserve">(1945-1946) contra dirigentes nazis marcaron un antes y un después en el </w:t>
+            </w:r>
+            <w:r>
+              <w:rPr>
+                <w:b/>
+                <w:color w:val="000000" w:themeColor="text1"/>
+              </w:rPr>
+              <w:t>derecho internacional</w:t>
+            </w:r>
+            <w:r>
+              <w:rPr>
+                <w:color w:val="000000" w:themeColor="text1"/>
+              </w:rPr>
+              <w:t>.</w:t>
+            </w:r>
+          </w:p>
+          <w:p>
+            <w:pPr>
+              <w:pStyle w:val="cabecera3"/>
+              <w:jc w:val="both"/>
+              <w:rPr>
+                <w:b/>
+                <w:color w:val="000000" w:themeColor="text1"/>
+              </w:rPr>
+            </w:pPr>
+            <w:r>
+              <w:rPr>
+                <w:b/>
+                <w:color w:val="000000" w:themeColor="text1"/>
+              </w:rPr>
+              <w:t>Consecuencias territoriales</w:t>
+            </w:r>
+          </w:p>
+          <w:p>
+            <w:pPr>
+              <w:pStyle w:val="Normal1"/>
+              <w:jc w:val="both"/>
+              <w:rPr>
+                <w:color w:val="000000" w:themeColor="text1"/>
+              </w:rPr>
+            </w:pPr>
+            <w:r>
+              <w:rPr>
+                <w:color w:val="000000" w:themeColor="text1"/>
+              </w:rPr>
+              <w:t>Durante el conflicto, los aliados (Reino Unido, Estados Unidos y la URSS) celebraron distintas reuniones y conferencias en las que establecieron las estrategias y políticas a seguir y las medidas que habrían de tomarse tras la guerra.</w:t>
+            </w:r>
+          </w:p>
+          <w:p>
+            <w:pPr>
+              <w:pStyle w:val="Normal1"/>
+              <w:jc w:val="both"/>
+              <w:rPr>
+                <w:color w:val="000000" w:themeColor="text1"/>
+              </w:rPr>
+            </w:pPr>
+            <w:r>
+              <w:rPr>
+                <w:color w:val="000000" w:themeColor="text1"/>
+              </w:rPr>
+              <w:t xml:space="preserve">Las </w:t>
+            </w:r>
             <w:r>
               <w:rPr>
                 <w:rStyle w:val="negrita"/>
                 <w:rFonts w:eastAsiaTheme="majorEastAsia"/>
                 <w:color w:val="000000" w:themeColor="text1"/>
               </w:rPr>
-              <w:t>Nuremberg</w:t>
-            </w:r>
-            <w:proofErr w:type="spellEnd"/>
+              <w:t xml:space="preserve">conferencias </w:t>
+            </w:r>
+            <w:r>
+              <w:rPr>
+                <w:color w:val="000000" w:themeColor="text1"/>
+              </w:rPr>
+              <w:t xml:space="preserve">más importantes fueron las de </w:t>
+            </w:r>
             <w:r>
               <w:rPr>
                 <w:rStyle w:val="negrita"/>
                 <w:rFonts w:eastAsiaTheme="majorEastAsia"/>
-                <w:color w:val="000000" w:themeColor="text1"/>
-              </w:rPr>
-              <w:t xml:space="preserve"> </w:t>
-            </w:r>
-            <w:r>
-              <w:rPr>
-                <w:color w:val="000000" w:themeColor="text1"/>
-              </w:rPr>
-              <w:t xml:space="preserve">(1945-1946) contra dirigentes nazis marcaron un antes y un después en el </w:t>
-            </w:r>
-            <w:r>
-              <w:rPr>
-                <w:b/>
-                <w:color w:val="000000" w:themeColor="text1"/>
-              </w:rPr>
-              <w:t>derecho internacional</w:t>
-            </w:r>
-            <w:r>
-              <w:rPr>
-                <w:color w:val="000000" w:themeColor="text1"/>
-              </w:rPr>
-              <w:t>.</w:t>
-            </w:r>
-          </w:p>
-          <w:p>
-            <w:pPr>
-              <w:pStyle w:val="cabecera3"/>
-              <w:jc w:val="both"/>
-              <w:rPr>
-                <w:b/>
-                <w:color w:val="000000" w:themeColor="text1"/>
-              </w:rPr>
-            </w:pPr>
-            <w:r>
-              <w:rPr>
-                <w:b/>
-                <w:color w:val="000000" w:themeColor="text1"/>
-              </w:rPr>
-              <w:t>Consecuencias territoriales</w:t>
-            </w:r>
-          </w:p>
-          <w:p>
-            <w:pPr>
-              <w:pStyle w:val="Normal1"/>
-              <w:jc w:val="both"/>
-              <w:rPr>
-                <w:color w:val="000000" w:themeColor="text1"/>
-              </w:rPr>
-            </w:pPr>
-            <w:r>
-              <w:rPr>
-                <w:color w:val="000000" w:themeColor="text1"/>
-              </w:rPr>
-              <w:t>Durante el conflicto, los aliados (Reino Unido, Estados Unidos y la URSS) celebraron distintas reuniones y conferencias en las que establecieron las estrategias y políticas a seguir y las medidas que habrían de tomarse tras la guerra.</w:t>
-            </w:r>
-          </w:p>
-          <w:p>
-            <w:pPr>
-              <w:pStyle w:val="Normal1"/>
-              <w:jc w:val="both"/>
-              <w:rPr>
-                <w:color w:val="000000" w:themeColor="text1"/>
-              </w:rPr>
-            </w:pPr>
-            <w:r>
-              <w:rPr>
-                <w:color w:val="000000" w:themeColor="text1"/>
-              </w:rPr>
-              <w:t xml:space="preserve">Las </w:t>
+                <w:b/>
+                <w:color w:val="000000" w:themeColor="text1"/>
+              </w:rPr>
+              <w:t>Teherán</w:t>
             </w:r>
             <w:r>
               <w:rPr>
@@ -24882,13 +24137,13 @@
                 <w:rFonts w:eastAsiaTheme="majorEastAsia"/>
                 <w:color w:val="000000" w:themeColor="text1"/>
               </w:rPr>
-              <w:t xml:space="preserve">conferencias </w:t>
-            </w:r>
-            <w:r>
-              <w:rPr>
-                <w:color w:val="000000" w:themeColor="text1"/>
-              </w:rPr>
-              <w:t xml:space="preserve">más importantes fueron las de </w:t>
+              <w:t xml:space="preserve"> </w:t>
+            </w:r>
+            <w:r>
+              <w:rPr>
+                <w:color w:val="000000" w:themeColor="text1"/>
+              </w:rPr>
+              <w:t xml:space="preserve">(1943), </w:t>
             </w:r>
             <w:r>
               <w:rPr>
@@ -24897,45 +24152,65 @@
                 <w:b/>
                 <w:color w:val="000000" w:themeColor="text1"/>
               </w:rPr>
-              <w:t>Teherán</w:t>
+              <w:t xml:space="preserve">Yalta </w:t>
+            </w:r>
+            <w:r>
+              <w:rPr>
+                <w:color w:val="000000" w:themeColor="text1"/>
+              </w:rPr>
+              <w:t xml:space="preserve">y </w:t>
             </w:r>
             <w:r>
               <w:rPr>
                 <w:rStyle w:val="negrita"/>
                 <w:rFonts w:eastAsiaTheme="majorEastAsia"/>
-                <w:color w:val="000000" w:themeColor="text1"/>
-              </w:rPr>
-              <w:t xml:space="preserve"> </w:t>
-            </w:r>
-            <w:r>
-              <w:rPr>
-                <w:color w:val="000000" w:themeColor="text1"/>
-              </w:rPr>
-              <w:t xml:space="preserve">(1943), </w:t>
+                <w:b/>
+                <w:color w:val="000000" w:themeColor="text1"/>
+              </w:rPr>
+              <w:t>Potsdam</w:t>
             </w:r>
             <w:r>
               <w:rPr>
                 <w:rStyle w:val="negrita"/>
                 <w:rFonts w:eastAsiaTheme="majorEastAsia"/>
-                <w:b/>
-                <w:color w:val="000000" w:themeColor="text1"/>
-              </w:rPr>
-              <w:t xml:space="preserve">Yalta </w:t>
-            </w:r>
-            <w:r>
-              <w:rPr>
-                <w:color w:val="000000" w:themeColor="text1"/>
-              </w:rPr>
-              <w:t xml:space="preserve">y </w:t>
+                <w:color w:val="000000" w:themeColor="text1"/>
+              </w:rPr>
+              <w:t xml:space="preserve"> </w:t>
+            </w:r>
+            <w:r>
+              <w:rPr>
+                <w:color w:val="000000" w:themeColor="text1"/>
+              </w:rPr>
+              <w:t xml:space="preserve">(1945). En ellas se definieron las nuevas </w:t>
             </w:r>
             <w:r>
               <w:rPr>
                 <w:rStyle w:val="negrita"/>
                 <w:rFonts w:eastAsiaTheme="majorEastAsia"/>
-                <w:b/>
-                <w:color w:val="000000" w:themeColor="text1"/>
-              </w:rPr>
-              <w:t>Potsdam</w:t>
+                <w:color w:val="000000" w:themeColor="text1"/>
+              </w:rPr>
+              <w:t>fronteras europeas</w:t>
+            </w:r>
+            <w:r>
+              <w:rPr>
+                <w:color w:val="000000" w:themeColor="text1"/>
+              </w:rPr>
+              <w:t>:</w:t>
+            </w:r>
+          </w:p>
+          <w:p>
+            <w:pPr>
+              <w:pStyle w:val="tab1"/>
+              <w:jc w:val="both"/>
+              <w:rPr>
+                <w:color w:val="000000" w:themeColor="text1"/>
+              </w:rPr>
+            </w:pPr>
+            <w:r>
+              <w:rPr>
+                <w:color w:val="000000" w:themeColor="text1"/>
+              </w:rPr>
+              <w:t xml:space="preserve">- La </w:t>
             </w:r>
             <w:r>
               <w:rPr>
@@ -24943,13 +24218,13 @@
                 <w:rFonts w:eastAsiaTheme="majorEastAsia"/>
                 <w:color w:val="000000" w:themeColor="text1"/>
               </w:rPr>
-              <w:t xml:space="preserve"> </w:t>
-            </w:r>
-            <w:r>
-              <w:rPr>
-                <w:color w:val="000000" w:themeColor="text1"/>
-              </w:rPr>
-              <w:t xml:space="preserve">(1945). En ellas se definieron las nuevas </w:t>
+              <w:t xml:space="preserve">URSS </w:t>
+            </w:r>
+            <w:r>
+              <w:rPr>
+                <w:color w:val="000000" w:themeColor="text1"/>
+              </w:rPr>
+              <w:t xml:space="preserve">obtuvo territorios polacos situados al este de la </w:t>
             </w:r>
             <w:r>
               <w:rPr>
@@ -24957,61 +24232,8 @@
                 <w:rFonts w:eastAsiaTheme="majorEastAsia"/>
                 <w:color w:val="000000" w:themeColor="text1"/>
               </w:rPr>
-              <w:t>fronteras europeas</w:t>
-            </w:r>
-            <w:r>
-              <w:rPr>
-                <w:color w:val="000000" w:themeColor="text1"/>
-              </w:rPr>
-              <w:t>:</w:t>
-            </w:r>
-          </w:p>
-          <w:p>
-            <w:pPr>
-              <w:pStyle w:val="tab1"/>
-              <w:jc w:val="both"/>
-              <w:rPr>
-                <w:color w:val="000000" w:themeColor="text1"/>
-              </w:rPr>
-            </w:pPr>
-            <w:r>
-              <w:rPr>
-                <w:color w:val="000000" w:themeColor="text1"/>
-              </w:rPr>
-              <w:t xml:space="preserve">- La </w:t>
-            </w:r>
-            <w:r>
-              <w:rPr>
-                <w:rStyle w:val="negrita"/>
-                <w:rFonts w:eastAsiaTheme="majorEastAsia"/>
-                <w:color w:val="000000" w:themeColor="text1"/>
-              </w:rPr>
-              <w:t xml:space="preserve">URSS </w:t>
-            </w:r>
-            <w:r>
-              <w:rPr>
-                <w:color w:val="000000" w:themeColor="text1"/>
-              </w:rPr>
-              <w:t xml:space="preserve">obtuvo territorios polacos situados al este de la </w:t>
-            </w:r>
-            <w:r>
-              <w:rPr>
-                <w:rStyle w:val="negrita"/>
-                <w:rFonts w:eastAsiaTheme="majorEastAsia"/>
-                <w:color w:val="000000" w:themeColor="text1"/>
-              </w:rPr>
-              <w:t xml:space="preserve">línea </w:t>
-            </w:r>
-            <w:proofErr w:type="spellStart"/>
-            <w:r>
-              <w:rPr>
-                <w:rStyle w:val="negrita"/>
-                <w:rFonts w:eastAsiaTheme="majorEastAsia"/>
-                <w:color w:val="000000" w:themeColor="text1"/>
-              </w:rPr>
-              <w:t>Curzon</w:t>
-            </w:r>
-            <w:proofErr w:type="spellEnd"/>
+              <w:t>línea Curzon</w:t>
+            </w:r>
             <w:r>
               <w:rPr>
                 <w:color w:val="000000" w:themeColor="text1"/>
@@ -27802,29 +27024,7 @@
                 <w:sz w:val="24"/>
                 <w:szCs w:val="24"/>
               </w:rPr>
-              <w:t xml:space="preserve">El ataque japonés a Pearl </w:t>
-            </w:r>
-            <w:proofErr w:type="spellStart"/>
-            <w:r>
-              <w:rPr>
-                <w:rStyle w:val="un"/>
-                <w:rFonts w:ascii="Times New Roman" w:hAnsi="Times New Roman" w:cs="Times New Roman"/>
-                <w:color w:val="000000" w:themeColor="text1"/>
-                <w:sz w:val="24"/>
-                <w:szCs w:val="24"/>
-              </w:rPr>
-              <w:t>Harbour</w:t>
-            </w:r>
-            <w:proofErr w:type="spellEnd"/>
-            <w:r>
-              <w:rPr>
-                <w:rStyle w:val="un"/>
-                <w:rFonts w:ascii="Times New Roman" w:hAnsi="Times New Roman" w:cs="Times New Roman"/>
-                <w:color w:val="000000" w:themeColor="text1"/>
-                <w:sz w:val="24"/>
-                <w:szCs w:val="24"/>
-              </w:rPr>
-              <w:t>. Entrada de EUA en el conflicto (diciembre).</w:t>
+              <w:t>El ataque japonés a Pearl Harbour. Entrada de EUA en el conflicto (diciembre).</w:t>
             </w:r>
           </w:p>
         </w:tc>
@@ -28279,25 +27479,7 @@
                 <w:szCs w:val="24"/>
                 <w:highlight w:val="red"/>
               </w:rPr>
-              <w:t>REC</w:t>
-            </w:r>
-            <w:r>
-              <w:rPr>
-                <w:color w:val="000000" w:themeColor="text1"/>
-                <w:sz w:val="24"/>
-                <w:szCs w:val="24"/>
-                <w:highlight w:val="red"/>
-              </w:rPr>
-              <w:t>1</w:t>
-            </w:r>
-            <w:r>
-              <w:rPr>
-                <w:color w:val="000000" w:themeColor="text1"/>
-                <w:sz w:val="24"/>
-                <w:szCs w:val="24"/>
-                <w:highlight w:val="red"/>
-              </w:rPr>
-              <w:t>8</w:t>
+              <w:t>REC18</w:t>
             </w:r>
             <w:r>
               <w:rPr>
@@ -28358,16 +27540,7 @@
                 <w:szCs w:val="24"/>
                 <w:highlight w:val="red"/>
               </w:rPr>
-              <w:t xml:space="preserve">  </w:t>
-            </w:r>
-            <w:r>
-              <w:rPr>
-                <w:color w:val="000000" w:themeColor="text1"/>
-                <w:sz w:val="24"/>
-                <w:szCs w:val="24"/>
-                <w:highlight w:val="red"/>
-              </w:rPr>
-              <w:t>Los hitos de la Segunda Guerra Mundial</w:t>
+              <w:t xml:space="preserve">  Los hitos de la Segunda Guerra Mundial</w:t>
             </w:r>
           </w:p>
         </w:tc>
@@ -29826,10 +28999,13 @@
                 <w:szCs w:val="24"/>
                 <w:lang w:eastAsia="es-CO"/>
               </w:rPr>
-              <w:t xml:space="preserve">- Junio: plan </w:t>
-            </w:r>
-            <w:proofErr w:type="spellStart"/>
-            <w:r>
+              <w:t>- Junio: plan Barbarroja e inicio de la invasión alemana de la URSS.</w:t>
+            </w:r>
+          </w:p>
+          <w:p>
+            <w:pPr>
+              <w:spacing w:before="100" w:beforeAutospacing="1" w:after="100" w:afterAutospacing="1"/>
+              <w:jc w:val="both"/>
               <w:rPr>
                 <w:rFonts w:ascii="Times New Roman" w:eastAsia="Times New Roman" w:hAnsi="Times New Roman" w:cs="Times New Roman"/>
                 <w:color w:val="000000" w:themeColor="text1"/>
@@ -29837,9 +29013,7 @@
                 <w:szCs w:val="24"/>
                 <w:lang w:eastAsia="es-CO"/>
               </w:rPr>
-              <w:t>Barbarroja</w:t>
-            </w:r>
-            <w:proofErr w:type="spellEnd"/>
+            </w:pPr>
             <w:r>
               <w:rPr>
                 <w:rFonts w:ascii="Times New Roman" w:eastAsia="Times New Roman" w:hAnsi="Times New Roman" w:cs="Times New Roman"/>
@@ -29848,7 +29022,7 @@
                 <w:szCs w:val="24"/>
                 <w:lang w:eastAsia="es-CO"/>
               </w:rPr>
-              <w:t xml:space="preserve"> e inicio de la invasión alemana de la URSS.</w:t>
+              <w:t>- Diciembre: ataque japonés sobre la base naval de Pearl Harbor. Entrada de Estados Unidos en la guerra.</w:t>
             </w:r>
           </w:p>
           <w:p>
@@ -29857,6 +29031,7 @@
               <w:jc w:val="both"/>
               <w:rPr>
                 <w:rFonts w:ascii="Times New Roman" w:eastAsia="Times New Roman" w:hAnsi="Times New Roman" w:cs="Times New Roman"/>
+                <w:b/>
                 <w:color w:val="000000" w:themeColor="text1"/>
                 <w:sz w:val="24"/>
                 <w:szCs w:val="24"/>
@@ -29866,12 +29041,13 @@
             <w:r>
               <w:rPr>
                 <w:rFonts w:ascii="Times New Roman" w:eastAsia="Times New Roman" w:hAnsi="Times New Roman" w:cs="Times New Roman"/>
+                <w:b/>
                 <w:color w:val="000000" w:themeColor="text1"/>
                 <w:sz w:val="24"/>
                 <w:szCs w:val="24"/>
                 <w:lang w:eastAsia="es-CO"/>
               </w:rPr>
-              <w:t>- Diciembre: ataque japonés sobre la base naval de Pearl Harbor. Entrada de Estados Unidos en la guerra.</w:t>
+              <w:t>1942</w:t>
             </w:r>
           </w:p>
           <w:p>
@@ -29880,7 +29056,6 @@
               <w:jc w:val="both"/>
               <w:rPr>
                 <w:rFonts w:ascii="Times New Roman" w:eastAsia="Times New Roman" w:hAnsi="Times New Roman" w:cs="Times New Roman"/>
-                <w:b/>
                 <w:color w:val="000000" w:themeColor="text1"/>
                 <w:sz w:val="24"/>
                 <w:szCs w:val="24"/>
@@ -29890,58 +29065,12 @@
             <w:r>
               <w:rPr>
                 <w:rFonts w:ascii="Times New Roman" w:eastAsia="Times New Roman" w:hAnsi="Times New Roman" w:cs="Times New Roman"/>
-                <w:b/>
                 <w:color w:val="000000" w:themeColor="text1"/>
                 <w:sz w:val="24"/>
                 <w:szCs w:val="24"/>
                 <w:lang w:eastAsia="es-CO"/>
               </w:rPr>
-              <w:t>1942</w:t>
-            </w:r>
-          </w:p>
-          <w:p>
-            <w:pPr>
-              <w:spacing w:before="100" w:beforeAutospacing="1" w:after="100" w:afterAutospacing="1"/>
-              <w:jc w:val="both"/>
-              <w:rPr>
-                <w:rFonts w:ascii="Times New Roman" w:eastAsia="Times New Roman" w:hAnsi="Times New Roman" w:cs="Times New Roman"/>
-                <w:color w:val="000000" w:themeColor="text1"/>
-                <w:sz w:val="24"/>
-                <w:szCs w:val="24"/>
-                <w:lang w:eastAsia="es-CO"/>
-              </w:rPr>
-            </w:pPr>
-            <w:r>
-              <w:rPr>
-                <w:rFonts w:ascii="Times New Roman" w:eastAsia="Times New Roman" w:hAnsi="Times New Roman" w:cs="Times New Roman"/>
-                <w:color w:val="000000" w:themeColor="text1"/>
-                <w:sz w:val="24"/>
-                <w:szCs w:val="24"/>
-                <w:lang w:eastAsia="es-CO"/>
-              </w:rPr>
-              <w:t>- Octubre-noviembre: batalla de Al-</w:t>
-            </w:r>
-            <w:proofErr w:type="spellStart"/>
-            <w:r>
-              <w:rPr>
-                <w:rFonts w:ascii="Times New Roman" w:eastAsia="Times New Roman" w:hAnsi="Times New Roman" w:cs="Times New Roman"/>
-                <w:color w:val="000000" w:themeColor="text1"/>
-                <w:sz w:val="24"/>
-                <w:szCs w:val="24"/>
-                <w:lang w:eastAsia="es-CO"/>
-              </w:rPr>
-              <w:t>Alamain</w:t>
-            </w:r>
-            <w:proofErr w:type="spellEnd"/>
-            <w:r>
-              <w:rPr>
-                <w:rFonts w:ascii="Times New Roman" w:eastAsia="Times New Roman" w:hAnsi="Times New Roman" w:cs="Times New Roman"/>
-                <w:color w:val="000000" w:themeColor="text1"/>
-                <w:sz w:val="24"/>
-                <w:szCs w:val="24"/>
-                <w:lang w:eastAsia="es-CO"/>
-              </w:rPr>
-              <w:t>. Desembarco aliado en África del Norte.</w:t>
+              <w:t>- Octubre-noviembre: batalla de Al-Alamain. Desembarco aliado en África del Norte.</w:t>
             </w:r>
           </w:p>
           <w:p>
@@ -30270,29 +29399,7 @@
                 <w:szCs w:val="24"/>
                 <w:lang w:eastAsia="es-CO"/>
               </w:rPr>
-              <w:t xml:space="preserve">- Noviembre: inicio de los procesos de </w:t>
-            </w:r>
-            <w:proofErr w:type="spellStart"/>
-            <w:r>
-              <w:rPr>
-                <w:rFonts w:ascii="Times New Roman" w:eastAsia="Times New Roman" w:hAnsi="Times New Roman" w:cs="Times New Roman"/>
-                <w:color w:val="000000" w:themeColor="text1"/>
-                <w:sz w:val="24"/>
-                <w:szCs w:val="24"/>
-                <w:lang w:eastAsia="es-CO"/>
-              </w:rPr>
-              <w:t>Nuremberg</w:t>
-            </w:r>
-            <w:proofErr w:type="spellEnd"/>
-            <w:r>
-              <w:rPr>
-                <w:rFonts w:ascii="Times New Roman" w:eastAsia="Times New Roman" w:hAnsi="Times New Roman" w:cs="Times New Roman"/>
-                <w:color w:val="000000" w:themeColor="text1"/>
-                <w:sz w:val="24"/>
-                <w:szCs w:val="24"/>
-                <w:lang w:eastAsia="es-CO"/>
-              </w:rPr>
-              <w:t xml:space="preserve"> contra </w:t>
+              <w:t xml:space="preserve">- Noviembre: inicio de los procesos de Nuremberg contra </w:t>
             </w:r>
             <w:r>
               <w:rPr>
@@ -34608,17 +33715,7 @@
                 <w:sz w:val="24"/>
                 <w:szCs w:val="24"/>
               </w:rPr>
-              <w:t>Mapa concep</w:t>
-            </w:r>
-            <w:bookmarkStart w:id="0" w:name="_GoBack"/>
-            <w:bookmarkEnd w:id="0"/>
-            <w:r>
-              <w:rPr>
-                <w:color w:val="000000"/>
-                <w:sz w:val="24"/>
-                <w:szCs w:val="24"/>
-              </w:rPr>
-              <w:t>tual</w:t>
+              <w:t>Mapa conceptual</w:t>
             </w:r>
           </w:p>
         </w:tc>
@@ -35114,25 +34211,7 @@
                 <w:sz w:val="24"/>
                 <w:szCs w:val="24"/>
               </w:rPr>
-              <w:t xml:space="preserve">Secuencia didáctica sobre la Segunda Guerra Mundial, ofrecida por el proyecto </w:t>
-            </w:r>
-            <w:proofErr w:type="spellStart"/>
-            <w:r>
-              <w:rPr>
-                <w:color w:val="000000" w:themeColor="text1"/>
-                <w:sz w:val="24"/>
-                <w:szCs w:val="24"/>
-              </w:rPr>
-              <w:t>Kairós</w:t>
-            </w:r>
-            <w:proofErr w:type="spellEnd"/>
-            <w:r>
-              <w:rPr>
-                <w:color w:val="000000" w:themeColor="text1"/>
-                <w:sz w:val="24"/>
-                <w:szCs w:val="24"/>
-              </w:rPr>
-              <w:t xml:space="preserve"> del Instituto Nacional de Tecnologías Educativas y de Formación del Profesorado (Ministerio de Educación, Cultura y Deporte de España)</w:t>
+              <w:t>Secuencia didáctica sobre la Segunda Guerra Mundial, ofrecida por el proyecto Kairós del Instituto Nacional de Tecnologías Educativas y de Formación del Profesorado (Ministerio de Educación, Cultura y Deporte de España)</w:t>
             </w:r>
           </w:p>
         </w:tc>
@@ -35449,17 +34528,7 @@
         <w:szCs w:val="20"/>
         <w:lang w:val="en-US"/>
       </w:rPr>
-      <w:t xml:space="preserve"> </w:t>
-    </w:r>
-    <w:proofErr w:type="spellStart"/>
-    <w:r>
-      <w:rPr>
-        <w:rFonts w:ascii="Times" w:hAnsi="Times"/>
-        <w:sz w:val="20"/>
-        <w:szCs w:val="20"/>
-        <w:lang w:val="en-US"/>
-      </w:rPr>
-      <w:t>Gui</w:t>
+      <w:t xml:space="preserve"> Gui</w:t>
     </w:r>
     <w:r>
       <w:rPr>
@@ -35477,17 +34546,7 @@
         <w:szCs w:val="20"/>
         <w:lang w:val="en-US"/>
       </w:rPr>
-      <w:t>n</w:t>
-    </w:r>
-    <w:proofErr w:type="spellEnd"/>
-    <w:r>
-      <w:rPr>
-        <w:rFonts w:ascii="Times" w:hAnsi="Times"/>
-        <w:sz w:val="20"/>
-        <w:szCs w:val="20"/>
-        <w:lang w:val="en-US"/>
-      </w:rPr>
-      <w:t xml:space="preserve"> </w:t>
+      <w:t xml:space="preserve">n </w:t>
     </w:r>
     <w:r>
       <w:rPr>
@@ -39068,7 +38127,7 @@
   <a:extraClrSchemeLst/>
   <a:extLst>
     <a:ext uri="{05A4C25C-085E-4340-85A3-A5531E510DB2}">
-      <thm15:themeFamily xmlns:thm15="http://schemas.microsoft.com/office/thememl/2012/main" xmlns="" name="Office Theme" id="{62F939B6-93AF-4DB8-9C6B-D6C7DFDC589F}" vid="{4A3C46E8-61CC-4603-A589-7422A47A8E4A}"/>
+      <thm15:themeFamily xmlns="" xmlns:thm15="http://schemas.microsoft.com/office/thememl/2012/main" name="Office Theme" id="{62F939B6-93AF-4DB8-9C6B-D6C7DFDC589F}" vid="{4A3C46E8-61CC-4603-A589-7422A47A8E4A}"/>
     </a:ext>
   </a:extLst>
 </a:theme>

</xml_diff>